<commit_message>
added aws certification and updated resumes
</commit_message>
<xml_diff>
--- a/public/resume/E.Owens_Resume.docx
+++ b/public/resume/E.Owens_Resume.docx
@@ -354,7 +354,7 @@
           <w:szCs w:val="22"/>
           <w:rtl w:val="0"/>
         </w:rPr>
-        <w:t xml:space="preserve">Result Oriented, Full-Stack Software Developer with a track record of leading teams during quick turnaround projects with a collaborative approach and focus on quality. Self-starter with a strong emphasis on leveraging front end and back end technologies to deliver measurable business results while navigating through constant changes in the application development lifecycle. High energy, driven individual with a ‘roll-up-your-sleeves’ approach to delivering high quality, responsive, and scalable full-stack applications. Proven competency in Agile Development Methodology Framework with solid business understanding and a unique ability for finding creative solutions when options are limited. </w:t>
+        <w:t xml:space="preserve">Result Oriented, Full-Stack Software Developer with a track record of leading teams during quick turnaround projects with a collaborative approach and focus on quality. Self-starter with a strong emphasis on leveraging front end and back end technologies to deliver measurable business results while navigating through constant changes in the application development lifecycle. High energy, driven individual with a ‘roll-up-your-sleeves’ approach to delivering high quality, responsive, and scalable full-stack applications. Proven competency in Agile Development Methodology Framework with solid business understanding and a unique ability for finding creative solutions when options are limited.</w:t>
       </w:r>
       <w:r>
         <w:rPr>
@@ -570,7 +570,7 @@
           <w:szCs w:val="22"/>
           <w:rtl w:val="0"/>
         </w:rPr>
-        <w:t xml:space="preserve">Intermediate proficiency with relational and non-relational databases (PostgreSQL, MongoDB, CosmosDB)</w:t>
+        <w:t xml:space="preserve">Intermediate proficiency with relational and non-relational databases (PostgreSQL, MongoDB, CosmosDB, etc.)</w:t>
       </w:r>
     </w:p>
     <w:p>
@@ -732,15 +732,6 @@
           <w:i w:val="1"/>
         </w:rPr>
       </w:pPr>
-      <w:r>
-        <w:rPr>
-          <w:color w:val="000000"/>
-          <w:sz w:val="22"/>
-          <w:szCs w:val="22"/>
-          <w:rtl w:val="0"/>
-        </w:rPr>
-        <w:t xml:space="preserve">     </w:t>
-      </w:r>
       <w:r>
         <w:rPr>
           <w:rtl w:val="0"/>
@@ -1657,7 +1648,7 @@
           <w:szCs w:val="22"/>
           <w:rtl w:val="0"/>
         </w:rPr>
-        <w:t xml:space="preserve">Bachelor of Science (B.S.) – Exercise Physiology: University of Mary Hardin-Baylor – Belton, TX</w:t>
+        <w:t xml:space="preserve">Bachelor of Science (B.S.): Exercise Physiology: University of Mary Hardin-Baylor – Belton, TX</w:t>
       </w:r>
     </w:p>
     <w:p>
@@ -1677,7 +1668,7 @@
           <w:szCs w:val="22"/>
           <w:rtl w:val="0"/>
         </w:rPr>
-        <w:t xml:space="preserve">Coding Boot Camp – The University of Texas at Austin – Austin, TX</w:t>
+        <w:t xml:space="preserve">Coding Boot Camp: The University of Texas at Austin – Austin, TX</w:t>
       </w:r>
     </w:p>
     <w:p>
@@ -1697,7 +1688,7 @@
           <w:szCs w:val="22"/>
           <w:rtl w:val="0"/>
         </w:rPr>
-        <w:t xml:space="preserve">AZ-900 – Microsoft Certified: Azure Fundamentals</w:t>
+        <w:t xml:space="preserve">AZ-900: Microsoft Certified: Azure Fundamentals</w:t>
       </w:r>
     </w:p>
     <w:p>
@@ -1717,23 +1708,27 @@
           <w:szCs w:val="22"/>
           <w:rtl w:val="0"/>
         </w:rPr>
-        <w:t xml:space="preserve">CLF-C02 – AWS Certified Cloud Practitioner (Expected Completion Date: March 2025)</w:t>
-      </w:r>
-    </w:p>
-    <w:p>
-      <w:pPr>
-        <w:tabs>
-          <w:tab w:val="left" w:leader="none" w:pos="-720"/>
-        </w:tabs>
-        <w:rPr>
-          <w:sz w:val="22"/>
-          <w:szCs w:val="22"/>
-        </w:rPr>
-      </w:pPr>
-      <w:r>
-        <w:rPr>
-          <w:rtl w:val="0"/>
-        </w:rPr>
+        <w:t xml:space="preserve">CLF-C02: AWS Certified Cloud Practitioner</w:t>
+      </w:r>
+    </w:p>
+    <w:p>
+      <w:pPr>
+        <w:tabs>
+          <w:tab w:val="left" w:leader="none" w:pos="-720"/>
+        </w:tabs>
+        <w:ind w:left="0" w:firstLine="0"/>
+        <w:rPr>
+          <w:sz w:val="22"/>
+          <w:szCs w:val="22"/>
+        </w:rPr>
+      </w:pPr>
+      <w:r>
+        <w:rPr>
+          <w:sz w:val="22"/>
+          <w:szCs w:val="22"/>
+          <w:rtl w:val="0"/>
+        </w:rPr>
+        <w:t xml:space="preserve">DVF-C03: AWS Certified Developer – Associate (Expected completion date: May 2025)</w:t>
       </w:r>
     </w:p>
     <w:p>

</xml_diff>

<commit_message>
added silencer shop experience
</commit_message>
<xml_diff>
--- a/public/resume/E.Owens_Resume.docx
+++ b/public/resume/E.Owens_Resume.docx
@@ -246,7 +246,7 @@
                 <wp:extent cx="7296150" cy="12700"/>
                 <wp:effectExtent b="0" l="0" r="0" t="0"/>
                 <wp:wrapNone/>
-                <wp:docPr id="14" name=""/>
+                <wp:docPr id="15" name=""/>
                 <a:graphic>
                   <a:graphicData uri="http://schemas.microsoft.com/office/word/2010/wordprocessingShape">
                     <wps:wsp>
@@ -292,12 +292,12 @@
                 <wp:extent cx="7296150" cy="12700"/>
                 <wp:effectExtent b="0" l="0" r="0" t="0"/>
                 <wp:wrapNone/>
-                <wp:docPr id="14" name="image6.png"/>
+                <wp:docPr id="15" name="image7.png"/>
                 <a:graphic>
                   <a:graphicData uri="http://schemas.openxmlformats.org/drawingml/2006/picture">
                     <pic:pic>
                       <pic:nvPicPr>
-                        <pic:cNvPr id="0" name="image6.png"/>
+                        <pic:cNvPr id="0" name="image7.png"/>
                         <pic:cNvPicPr preferRelativeResize="0"/>
                       </pic:nvPicPr>
                       <pic:blipFill>
@@ -450,7 +450,7 @@
                 <wp:extent cx="7296150" cy="12700"/>
                 <wp:effectExtent b="0" l="0" r="0" t="0"/>
                 <wp:wrapNone/>
-                <wp:docPr id="12" name=""/>
+                <wp:docPr id="13" name=""/>
                 <a:graphic>
                   <a:graphicData uri="http://schemas.microsoft.com/office/word/2010/wordprocessingShape">
                     <wps:wsp>
@@ -496,12 +496,12 @@
                 <wp:extent cx="7296150" cy="12700"/>
                 <wp:effectExtent b="0" l="0" r="0" t="0"/>
                 <wp:wrapNone/>
-                <wp:docPr id="12" name="image4.png"/>
+                <wp:docPr id="13" name="image5.png"/>
                 <a:graphic>
                   <a:graphicData uri="http://schemas.openxmlformats.org/drawingml/2006/picture">
                     <pic:pic>
                       <pic:nvPicPr>
-                        <pic:cNvPr id="0" name="image4.png"/>
+                        <pic:cNvPr id="0" name="image5.png"/>
                         <pic:cNvPicPr preferRelativeResize="0"/>
                       </pic:nvPicPr>
                       <pic:blipFill>
@@ -532,7 +532,7 @@
       <w:pPr>
         <w:numPr>
           <w:ilvl w:val="0"/>
-          <w:numId w:val="2"/>
+          <w:numId w:val="3"/>
         </w:numPr>
         <w:ind w:left="720" w:hanging="360"/>
         <w:jc w:val="both"/>
@@ -549,6 +549,721 @@
           <w:rtl w:val="0"/>
         </w:rPr>
         <w:t xml:space="preserve">Proficient knowledge of cloud networking, databases, compute, deployment, integration, scaling, and automation</w:t>
+      </w:r>
+    </w:p>
+    <w:p>
+      <w:pPr>
+        <w:numPr>
+          <w:ilvl w:val="0"/>
+          <w:numId w:val="3"/>
+        </w:numPr>
+        <w:ind w:left="720" w:hanging="360"/>
+        <w:jc w:val="both"/>
+        <w:rPr>
+          <w:sz w:val="22"/>
+          <w:szCs w:val="22"/>
+        </w:rPr>
+      </w:pPr>
+      <w:r>
+        <w:rPr>
+          <w:sz w:val="22"/>
+          <w:szCs w:val="22"/>
+          <w:rtl w:val="0"/>
+        </w:rPr>
+        <w:t xml:space="preserve">Intermediate proficiency with relational and non-relational databases (PostgreSQL, MongoDB, CosmosDB, etc.)</w:t>
+      </w:r>
+    </w:p>
+    <w:p>
+      <w:pPr>
+        <w:numPr>
+          <w:ilvl w:val="0"/>
+          <w:numId w:val="3"/>
+        </w:numPr>
+        <w:ind w:left="720" w:hanging="360"/>
+        <w:jc w:val="both"/>
+        <w:rPr>
+          <w:sz w:val="22"/>
+          <w:szCs w:val="22"/>
+        </w:rPr>
+      </w:pPr>
+      <w:r>
+        <w:rPr>
+          <w:sz w:val="22"/>
+          <w:szCs w:val="22"/>
+          <w:rtl w:val="0"/>
+        </w:rPr>
+        <w:t xml:space="preserve">Working knowledge of security protocols (Active Directory, JSON Web Token, OAuth, etc.)</w:t>
+      </w:r>
+    </w:p>
+    <w:p>
+      <w:pPr>
+        <w:numPr>
+          <w:ilvl w:val="0"/>
+          <w:numId w:val="3"/>
+        </w:numPr>
+        <w:ind w:left="720" w:hanging="360"/>
+        <w:jc w:val="both"/>
+        <w:rPr>
+          <w:sz w:val="22"/>
+          <w:szCs w:val="22"/>
+        </w:rPr>
+      </w:pPr>
+      <w:r>
+        <w:rPr>
+          <w:sz w:val="22"/>
+          <w:szCs w:val="22"/>
+          <w:rtl w:val="0"/>
+        </w:rPr>
+        <w:t xml:space="preserve">Intermediate proficiency in JavaScript frameworks (React, Node, Express, etc.)</w:t>
+      </w:r>
+    </w:p>
+    <w:p>
+      <w:pPr>
+        <w:numPr>
+          <w:ilvl w:val="0"/>
+          <w:numId w:val="3"/>
+        </w:numPr>
+        <w:ind w:left="720" w:hanging="360"/>
+        <w:jc w:val="both"/>
+        <w:rPr>
+          <w:sz w:val="22"/>
+          <w:szCs w:val="22"/>
+          <w:u w:val="none"/>
+        </w:rPr>
+      </w:pPr>
+      <w:r>
+        <w:rPr>
+          <w:sz w:val="22"/>
+          <w:szCs w:val="22"/>
+          <w:rtl w:val="0"/>
+        </w:rPr>
+        <w:t xml:space="preserve">Designing and developing software utilizing industry-standard best practices</w:t>
+      </w:r>
+    </w:p>
+    <w:p>
+      <w:pPr>
+        <w:numPr>
+          <w:ilvl w:val="0"/>
+          <w:numId w:val="3"/>
+        </w:numPr>
+        <w:ind w:left="720" w:hanging="360"/>
+        <w:jc w:val="both"/>
+        <w:rPr>
+          <w:sz w:val="22"/>
+          <w:szCs w:val="22"/>
+        </w:rPr>
+      </w:pPr>
+      <w:r>
+        <w:rPr>
+          <w:sz w:val="22"/>
+          <w:szCs w:val="22"/>
+          <w:rtl w:val="0"/>
+        </w:rPr>
+        <w:t xml:space="preserve">Leading small teams through SDLC including deployments of PWAs</w:t>
+      </w:r>
+    </w:p>
+    <w:p>
+      <w:pPr>
+        <w:numPr>
+          <w:ilvl w:val="0"/>
+          <w:numId w:val="3"/>
+        </w:numPr>
+        <w:ind w:left="720" w:hanging="360"/>
+        <w:jc w:val="both"/>
+        <w:rPr>
+          <w:sz w:val="22"/>
+          <w:szCs w:val="22"/>
+        </w:rPr>
+      </w:pPr>
+      <w:r>
+        <w:rPr>
+          <w:sz w:val="22"/>
+          <w:szCs w:val="22"/>
+          <w:rtl w:val="0"/>
+        </w:rPr>
+        <w:t xml:space="preserve">Maintaining and contributing to GitHub Repositories</w:t>
+      </w:r>
+    </w:p>
+    <w:p>
+      <w:pPr>
+        <w:numPr>
+          <w:ilvl w:val="0"/>
+          <w:numId w:val="3"/>
+        </w:numPr>
+        <w:ind w:left="720" w:hanging="360"/>
+        <w:jc w:val="both"/>
+        <w:rPr>
+          <w:sz w:val="22"/>
+          <w:szCs w:val="22"/>
+        </w:rPr>
+      </w:pPr>
+      <w:r>
+        <w:rPr>
+          <w:sz w:val="22"/>
+          <w:szCs w:val="22"/>
+          <w:rtl w:val="0"/>
+        </w:rPr>
+        <w:t xml:space="preserve">Strong understanding of C# and .NET Framework</w:t>
+      </w:r>
+      <w:r>
+        <w:rPr>
+          <w:rtl w:val="0"/>
+        </w:rPr>
+      </w:r>
+    </w:p>
+    <w:p>
+      <w:pPr>
+        <w:jc w:val="both"/>
+        <w:rPr>
+          <w:sz w:val="22"/>
+          <w:szCs w:val="22"/>
+        </w:rPr>
+      </w:pPr>
+      <w:r>
+        <w:rPr>
+          <w:rtl w:val="0"/>
+        </w:rPr>
+      </w:r>
+    </w:p>
+    <w:p>
+      <w:pPr>
+        <w:jc w:val="both"/>
+        <w:rPr>
+          <w:i w:val="1"/>
+        </w:rPr>
+      </w:pPr>
+      <w:r>
+        <w:rPr>
+          <w:rtl w:val="0"/>
+        </w:rPr>
+      </w:r>
+    </w:p>
+    <w:p>
+      <w:pPr>
+        <w:rPr>
+          <w:b w:val="1"/>
+        </w:rPr>
+      </w:pPr>
+      <w:r>
+        <w:rPr>
+          <w:i w:val="1"/>
+          <w:rtl w:val="0"/>
+        </w:rPr>
+        <w:t xml:space="preserve">|</w:t>
+      </w:r>
+      <w:r>
+        <w:rPr>
+          <w:b w:val="1"/>
+          <w:i w:val="1"/>
+          <w:rtl w:val="0"/>
+        </w:rPr>
+        <w:t xml:space="preserve">Relevant Work Experience</w:t>
+      </w:r>
+      <w:r>
+        <w:rPr>
+          <w:rtl w:val="0"/>
+        </w:rPr>
+      </w:r>
+      <w:r>
+        <mc:AlternateContent>
+          <mc:Choice Requires="wpg">
+            <w:drawing>
+              <wp:anchor allowOverlap="1" behindDoc="0" distB="0" distT="0" distL="114300" distR="114300" hidden="0" layoutInCell="1" locked="0" relativeHeight="0" simplePos="0">
+                <wp:simplePos x="0" y="0"/>
+                <wp:positionH relativeFrom="column">
+                  <wp:posOffset>25401</wp:posOffset>
+                </wp:positionH>
+                <wp:positionV relativeFrom="paragraph">
+                  <wp:posOffset>165100</wp:posOffset>
+                </wp:positionV>
+                <wp:extent cx="7296150" cy="12700"/>
+                <wp:effectExtent b="0" l="0" r="0" t="0"/>
+                <wp:wrapNone/>
+                <wp:docPr id="11" name=""/>
+                <a:graphic>
+                  <a:graphicData uri="http://schemas.microsoft.com/office/word/2010/wordprocessingShape">
+                    <wps:wsp>
+                      <wps:cNvCnPr/>
+                      <wps:spPr>
+                        <a:xfrm>
+                          <a:off x="1697925" y="3775238"/>
+                          <a:ext cx="7296150" cy="9525"/>
+                        </a:xfrm>
+                        <a:prstGeom prst="straightConnector1">
+                          <a:avLst/>
+                        </a:prstGeom>
+                        <a:noFill/>
+                        <a:ln cap="flat" cmpd="sng" w="9525">
+                          <a:solidFill>
+                            <a:schemeClr val="dk1"/>
+                          </a:solidFill>
+                          <a:prstDash val="solid"/>
+                          <a:round/>
+                          <a:headEnd len="sm" w="sm" type="none"/>
+                          <a:tailEnd len="sm" w="sm" type="none"/>
+                        </a:ln>
+                      </wps:spPr>
+                      <wps:bodyPr anchorCtr="0" anchor="ctr" bIns="91425" lIns="91425" spcFirstLastPara="1" rIns="91425" wrap="square" tIns="91425">
+                        <a:noAutofit/>
+                      </wps:bodyPr>
+                    </wps:wsp>
+                  </a:graphicData>
+                </a:graphic>
+              </wp:anchor>
+            </w:drawing>
+          </mc:Choice>
+          <mc:Fallback>
+            <w:drawing>
+              <wp:anchor allowOverlap="1" behindDoc="0" distB="0" distT="0" distL="114300" distR="114300" hidden="0" layoutInCell="1" locked="0" relativeHeight="0" simplePos="0">
+                <wp:simplePos x="0" y="0"/>
+                <wp:positionH relativeFrom="column">
+                  <wp:posOffset>25401</wp:posOffset>
+                </wp:positionH>
+                <wp:positionV relativeFrom="paragraph">
+                  <wp:posOffset>165100</wp:posOffset>
+                </wp:positionV>
+                <wp:extent cx="7296150" cy="12700"/>
+                <wp:effectExtent b="0" l="0" r="0" t="0"/>
+                <wp:wrapNone/>
+                <wp:docPr id="11" name="image3.png"/>
+                <a:graphic>
+                  <a:graphicData uri="http://schemas.openxmlformats.org/drawingml/2006/picture">
+                    <pic:pic>
+                      <pic:nvPicPr>
+                        <pic:cNvPr id="0" name="image3.png"/>
+                        <pic:cNvPicPr preferRelativeResize="0"/>
+                      </pic:nvPicPr>
+                      <pic:blipFill>
+                        <a:blip r:embed="rId7"/>
+                        <a:srcRect/>
+                        <a:stretch>
+                          <a:fillRect/>
+                        </a:stretch>
+                      </pic:blipFill>
+                      <pic:spPr>
+                        <a:xfrm>
+                          <a:off x="0" y="0"/>
+                          <a:ext cx="7296150" cy="12700"/>
+                        </a:xfrm>
+                        <a:prstGeom prst="rect"/>
+                        <a:ln/>
+                      </pic:spPr>
+                    </pic:pic>
+                  </a:graphicData>
+                </a:graphic>
+              </wp:anchor>
+            </w:drawing>
+          </mc:Fallback>
+        </mc:AlternateContent>
+      </w:r>
+    </w:p>
+    <w:p>
+      <w:pPr>
+        <w:tabs>
+          <w:tab w:val="left" w:leader="none" w:pos="-720"/>
+          <w:tab w:val="left" w:leader="none" w:pos="0"/>
+        </w:tabs>
+        <w:ind w:left="720"/>
+        <w:jc w:val="both"/>
+        <w:rPr>
+          <w:sz w:val="22"/>
+          <w:szCs w:val="22"/>
+        </w:rPr>
+      </w:pPr>
+      <w:r>
+        <w:rPr>
+          <w:rtl w:val="0"/>
+        </w:rPr>
+      </w:r>
+    </w:p>
+    <w:p>
+      <w:pPr>
+        <w:tabs>
+          <w:tab w:val="left" w:leader="none" w:pos="-720"/>
+          <w:tab w:val="left" w:leader="none" w:pos="0"/>
+        </w:tabs>
+        <w:ind w:left="720"/>
+        <w:jc w:val="both"/>
+        <w:rPr>
+          <w:sz w:val="22"/>
+          <w:szCs w:val="22"/>
+        </w:rPr>
+      </w:pPr>
+      <w:r>
+        <w:rPr>
+          <w:sz w:val="22"/>
+          <w:szCs w:val="22"/>
+          <w:rtl w:val="0"/>
+        </w:rPr>
+        <w:t xml:space="preserve">SILENCER SHOP, Austin, TX</w:t>
+      </w:r>
+    </w:p>
+    <w:p>
+      <w:pPr>
+        <w:tabs>
+          <w:tab w:val="left" w:leader="none" w:pos="-720"/>
+          <w:tab w:val="left" w:leader="none" w:pos="0"/>
+        </w:tabs>
+        <w:ind w:left="720"/>
+        <w:jc w:val="both"/>
+        <w:rPr>
+          <w:sz w:val="22"/>
+          <w:szCs w:val="22"/>
+        </w:rPr>
+      </w:pPr>
+      <w:r>
+        <w:rPr>
+          <w:b w:val="1"/>
+          <w:sz w:val="22"/>
+          <w:szCs w:val="22"/>
+          <w:rtl w:val="0"/>
+        </w:rPr>
+        <w:t xml:space="preserve">Software Engineer, </w:t>
+      </w:r>
+      <w:r>
+        <w:rPr>
+          <w:sz w:val="22"/>
+          <w:szCs w:val="22"/>
+          <w:rtl w:val="0"/>
+        </w:rPr>
+        <w:t xml:space="preserve">2025 – Present</w:t>
+      </w:r>
+    </w:p>
+    <w:p>
+      <w:pPr>
+        <w:tabs>
+          <w:tab w:val="left" w:leader="none" w:pos="-720"/>
+          <w:tab w:val="left" w:leader="none" w:pos="0"/>
+        </w:tabs>
+        <w:jc w:val="both"/>
+        <w:rPr>
+          <w:sz w:val="22"/>
+          <w:szCs w:val="22"/>
+        </w:rPr>
+      </w:pPr>
+      <w:r>
+        <w:rPr>
+          <w:sz w:val="22"/>
+          <w:szCs w:val="22"/>
+          <w:rtl w:val="0"/>
+        </w:rPr>
+        <w:t xml:space="preserve">Software engineer responsible for maintaining and scaling legacy applications under a highly regulated industry as customer demand constantly increases. Collaborated with Sales, Compliance and Marketing teams to improve business facing applications as well as e-commerce web applications. Employed Agile-Web development strategies in tandem with senior engineers within their implemented CI/CD pipelines. </w:t>
+      </w:r>
+    </w:p>
+    <w:p>
+      <w:pPr>
+        <w:tabs>
+          <w:tab w:val="left" w:leader="none" w:pos="-720"/>
+          <w:tab w:val="left" w:leader="none" w:pos="0"/>
+        </w:tabs>
+        <w:jc w:val="both"/>
+        <w:rPr>
+          <w:sz w:val="22"/>
+          <w:szCs w:val="22"/>
+        </w:rPr>
+      </w:pPr>
+      <w:r>
+        <w:rPr>
+          <w:b w:val="1"/>
+          <w:sz w:val="22"/>
+          <w:szCs w:val="22"/>
+          <w:rtl w:val="0"/>
+        </w:rPr>
+        <w:t xml:space="preserve">Responsibilities / experience include:</w:t>
+      </w:r>
+      <w:r>
+        <w:rPr>
+          <w:rtl w:val="0"/>
+        </w:rPr>
+      </w:r>
+    </w:p>
+    <w:p>
+      <w:pPr>
+        <w:numPr>
+          <w:ilvl w:val="0"/>
+          <w:numId w:val="1"/>
+        </w:numPr>
+        <w:tabs>
+          <w:tab w:val="left" w:leader="none" w:pos="-720"/>
+          <w:tab w:val="left" w:leader="none" w:pos="0"/>
+        </w:tabs>
+        <w:ind w:left="720" w:hanging="360"/>
+        <w:jc w:val="both"/>
+        <w:rPr>
+          <w:sz w:val="22"/>
+          <w:szCs w:val="22"/>
+          <w:u w:val="none"/>
+        </w:rPr>
+      </w:pPr>
+      <w:r>
+        <w:rPr>
+          <w:sz w:val="22"/>
+          <w:szCs w:val="22"/>
+          <w:rtl w:val="0"/>
+        </w:rPr>
+        <w:t xml:space="preserve">Updated core business platform to improve customer service processing time by 15%</w:t>
+      </w:r>
+    </w:p>
+    <w:p>
+      <w:pPr>
+        <w:numPr>
+          <w:ilvl w:val="0"/>
+          <w:numId w:val="1"/>
+        </w:numPr>
+        <w:tabs>
+          <w:tab w:val="left" w:leader="none" w:pos="-720"/>
+          <w:tab w:val="left" w:leader="none" w:pos="0"/>
+        </w:tabs>
+        <w:ind w:left="720" w:hanging="360"/>
+        <w:jc w:val="both"/>
+        <w:rPr>
+          <w:sz w:val="22"/>
+          <w:szCs w:val="22"/>
+        </w:rPr>
+      </w:pPr>
+      <w:r>
+        <w:rPr>
+          <w:sz w:val="22"/>
+          <w:szCs w:val="22"/>
+          <w:rtl w:val="0"/>
+        </w:rPr>
+        <w:t xml:space="preserve">Improved internal audit platform by adding feature sets to federal compliance report generators</w:t>
+      </w:r>
+    </w:p>
+    <w:p>
+      <w:pPr>
+        <w:numPr>
+          <w:ilvl w:val="0"/>
+          <w:numId w:val="1"/>
+        </w:numPr>
+        <w:tabs>
+          <w:tab w:val="left" w:leader="none" w:pos="-720"/>
+          <w:tab w:val="left" w:leader="none" w:pos="0"/>
+        </w:tabs>
+        <w:ind w:left="720" w:hanging="360"/>
+        <w:jc w:val="both"/>
+        <w:rPr>
+          <w:sz w:val="22"/>
+          <w:szCs w:val="22"/>
+          <w:u w:val="none"/>
+        </w:rPr>
+      </w:pPr>
+      <w:r>
+        <w:rPr>
+          <w:sz w:val="22"/>
+          <w:szCs w:val="22"/>
+          <w:rtl w:val="0"/>
+        </w:rPr>
+        <w:t xml:space="preserve">Leveraged domain knowledge to ensure enterprise order management system complies with strict federal regulations</w:t>
+      </w:r>
+    </w:p>
+    <w:p>
+      <w:pPr>
+        <w:numPr>
+          <w:ilvl w:val="0"/>
+          <w:numId w:val="1"/>
+        </w:numPr>
+        <w:tabs>
+          <w:tab w:val="left" w:leader="none" w:pos="-720"/>
+          <w:tab w:val="left" w:leader="none" w:pos="0"/>
+        </w:tabs>
+        <w:ind w:left="720" w:hanging="360"/>
+        <w:jc w:val="both"/>
+        <w:rPr>
+          <w:sz w:val="22"/>
+          <w:szCs w:val="22"/>
+          <w:u w:val="none"/>
+        </w:rPr>
+      </w:pPr>
+      <w:r>
+        <w:rPr>
+          <w:sz w:val="22"/>
+          <w:szCs w:val="22"/>
+          <w:rtl w:val="0"/>
+        </w:rPr>
+        <w:t xml:space="preserve">Technologies used: C#, JavaScript, TypeScript, .NET Core 8 Framework, WinForms, React Native, Entity Framework</w:t>
+      </w:r>
+    </w:p>
+    <w:p>
+      <w:pPr>
+        <w:numPr>
+          <w:ilvl w:val="0"/>
+          <w:numId w:val="1"/>
+        </w:numPr>
+        <w:tabs>
+          <w:tab w:val="left" w:leader="none" w:pos="-720"/>
+          <w:tab w:val="left" w:leader="none" w:pos="0"/>
+        </w:tabs>
+        <w:ind w:left="720" w:hanging="360"/>
+        <w:jc w:val="both"/>
+        <w:rPr>
+          <w:sz w:val="22"/>
+          <w:szCs w:val="22"/>
+        </w:rPr>
+      </w:pPr>
+      <w:r>
+        <w:rPr>
+          <w:sz w:val="22"/>
+          <w:szCs w:val="22"/>
+          <w:rtl w:val="0"/>
+        </w:rPr>
+        <w:t xml:space="preserve">Integrated ERP system with third party platform for skew level synchronization with internal order management system</w:t>
+      </w:r>
+    </w:p>
+    <w:p>
+      <w:pPr>
+        <w:tabs>
+          <w:tab w:val="left" w:leader="none" w:pos="-720"/>
+          <w:tab w:val="left" w:leader="none" w:pos="0"/>
+        </w:tabs>
+        <w:ind w:left="720"/>
+        <w:jc w:val="both"/>
+        <w:rPr>
+          <w:sz w:val="22"/>
+          <w:szCs w:val="22"/>
+        </w:rPr>
+      </w:pPr>
+      <w:r>
+        <w:rPr>
+          <w:rtl w:val="0"/>
+        </w:rPr>
+      </w:r>
+    </w:p>
+    <w:p>
+      <w:pPr>
+        <w:tabs>
+          <w:tab w:val="left" w:leader="none" w:pos="-720"/>
+          <w:tab w:val="left" w:leader="none" w:pos="0"/>
+        </w:tabs>
+        <w:ind w:left="720"/>
+        <w:jc w:val="both"/>
+        <w:rPr>
+          <w:sz w:val="22"/>
+          <w:szCs w:val="22"/>
+        </w:rPr>
+      </w:pPr>
+      <w:r>
+        <w:rPr>
+          <w:rtl w:val="0"/>
+        </w:rPr>
+      </w:r>
+    </w:p>
+    <w:p>
+      <w:pPr>
+        <w:tabs>
+          <w:tab w:val="left" w:leader="none" w:pos="-720"/>
+          <w:tab w:val="left" w:leader="none" w:pos="0"/>
+        </w:tabs>
+        <w:ind w:left="720"/>
+        <w:jc w:val="both"/>
+        <w:rPr>
+          <w:sz w:val="22"/>
+          <w:szCs w:val="22"/>
+        </w:rPr>
+      </w:pPr>
+      <w:r>
+        <w:rPr>
+          <w:sz w:val="22"/>
+          <w:szCs w:val="22"/>
+          <w:rtl w:val="0"/>
+        </w:rPr>
+        <w:t xml:space="preserve">INDEPENDENT CONTRACTOR, Austin, TX</w:t>
+      </w:r>
+    </w:p>
+    <w:p>
+      <w:pPr>
+        <w:tabs>
+          <w:tab w:val="left" w:leader="none" w:pos="-720"/>
+          <w:tab w:val="left" w:leader="none" w:pos="0"/>
+        </w:tabs>
+        <w:ind w:left="720"/>
+        <w:jc w:val="both"/>
+        <w:rPr>
+          <w:sz w:val="22"/>
+          <w:szCs w:val="22"/>
+        </w:rPr>
+      </w:pPr>
+      <w:r>
+        <w:rPr>
+          <w:b w:val="1"/>
+          <w:sz w:val="22"/>
+          <w:szCs w:val="22"/>
+          <w:rtl w:val="0"/>
+        </w:rPr>
+        <w:t xml:space="preserve">Freelance Software Developer, </w:t>
+      </w:r>
+      <w:r>
+        <w:rPr>
+          <w:sz w:val="22"/>
+          <w:szCs w:val="22"/>
+          <w:rtl w:val="0"/>
+        </w:rPr>
+        <w:t xml:space="preserve">2024 – Present</w:t>
+      </w:r>
+    </w:p>
+    <w:p>
+      <w:pPr>
+        <w:tabs>
+          <w:tab w:val="left" w:leader="none" w:pos="-720"/>
+          <w:tab w:val="left" w:leader="none" w:pos="0"/>
+        </w:tabs>
+        <w:jc w:val="both"/>
+        <w:rPr>
+          <w:sz w:val="22"/>
+          <w:szCs w:val="22"/>
+        </w:rPr>
+      </w:pPr>
+      <w:r>
+        <w:rPr>
+          <w:sz w:val="22"/>
+          <w:szCs w:val="22"/>
+          <w:rtl w:val="0"/>
+        </w:rPr>
+        <w:t xml:space="preserve">Software developer responsible for designing, building, and configuring applications to meet business requirements and platform design specifications. Strong experience in Object Oriented Design principles, applying software design patterns, working with stakeholders and end users to build solutions for </w:t>
+      </w:r>
+      <w:r>
+        <w:rPr>
+          <w:sz w:val="22"/>
+          <w:szCs w:val="22"/>
+          <w:rtl w:val="0"/>
+        </w:rPr>
+        <w:t xml:space="preserve">Non-profit</w:t>
+      </w:r>
+      <w:r>
+        <w:rPr>
+          <w:sz w:val="22"/>
+          <w:szCs w:val="22"/>
+          <w:rtl w:val="0"/>
+        </w:rPr>
+        <w:t xml:space="preserve"> and For-Profit Organizations. Developed Proof-of-Concept projects to validate new architectures and solutions for planning and refactoring existing code base.</w:t>
+      </w:r>
+    </w:p>
+    <w:p>
+      <w:pPr>
+        <w:tabs>
+          <w:tab w:val="left" w:leader="none" w:pos="-720"/>
+          <w:tab w:val="left" w:leader="none" w:pos="0"/>
+        </w:tabs>
+        <w:ind w:left="720"/>
+        <w:jc w:val="both"/>
+        <w:rPr>
+          <w:sz w:val="22"/>
+          <w:szCs w:val="22"/>
+        </w:rPr>
+      </w:pPr>
+      <w:r>
+        <w:rPr>
+          <w:b w:val="1"/>
+          <w:sz w:val="22"/>
+          <w:szCs w:val="22"/>
+          <w:rtl w:val="0"/>
+        </w:rPr>
+        <w:t xml:space="preserve">Responsibilities / experience include:</w:t>
+      </w:r>
+      <w:r>
+        <w:rPr>
+          <w:rtl w:val="0"/>
+        </w:rPr>
       </w:r>
     </w:p>
     <w:p>
@@ -570,7 +1285,7 @@
           <w:szCs w:val="22"/>
           <w:rtl w:val="0"/>
         </w:rPr>
-        <w:t xml:space="preserve">Intermediate proficiency with relational and non-relational databases (PostgreSQL, MongoDB, CosmosDB, etc.)</w:t>
+        <w:t xml:space="preserve">Leveraging cloud technologies (AWS and Azure)</w:t>
       </w:r>
     </w:p>
     <w:p>
@@ -579,6 +1294,10 @@
           <w:ilvl w:val="0"/>
           <w:numId w:val="2"/>
         </w:numPr>
+        <w:tabs>
+          <w:tab w:val="left" w:leader="none" w:pos="-720"/>
+          <w:tab w:val="left" w:leader="none" w:pos="0"/>
+        </w:tabs>
         <w:ind w:left="720" w:hanging="360"/>
         <w:jc w:val="both"/>
         <w:rPr>
@@ -592,7 +1311,7 @@
           <w:szCs w:val="22"/>
           <w:rtl w:val="0"/>
         </w:rPr>
-        <w:t xml:space="preserve">Working knowledge of security protocols (Active Directory, JSON Web Token, OAuth, etc.)</w:t>
+        <w:t xml:space="preserve">Utilization of GitHub Actions for CI/CD and automation workflows</w:t>
       </w:r>
     </w:p>
     <w:p>
@@ -601,20 +1320,25 @@
           <w:ilvl w:val="0"/>
           <w:numId w:val="2"/>
         </w:numPr>
+        <w:tabs>
+          <w:tab w:val="left" w:leader="none" w:pos="-720"/>
+          <w:tab w:val="left" w:leader="none" w:pos="0"/>
+        </w:tabs>
         <w:ind w:left="720" w:hanging="360"/>
         <w:jc w:val="both"/>
         <w:rPr>
           <w:sz w:val="22"/>
           <w:szCs w:val="22"/>
-        </w:rPr>
-      </w:pPr>
-      <w:r>
-        <w:rPr>
-          <w:sz w:val="22"/>
-          <w:szCs w:val="22"/>
-          <w:rtl w:val="0"/>
-        </w:rPr>
-        <w:t xml:space="preserve">Intermediate proficiency in JavaScript frameworks (React, Node, Express, etc.)</w:t>
+          <w:u w:val="none"/>
+        </w:rPr>
+      </w:pPr>
+      <w:r>
+        <w:rPr>
+          <w:sz w:val="22"/>
+          <w:szCs w:val="22"/>
+          <w:rtl w:val="0"/>
+        </w:rPr>
+        <w:t xml:space="preserve">Designing, developing, and maintaining new software products for robustness and scalability</w:t>
       </w:r>
     </w:p>
     <w:p>
@@ -623,6 +1347,10 @@
           <w:ilvl w:val="0"/>
           <w:numId w:val="2"/>
         </w:numPr>
+        <w:tabs>
+          <w:tab w:val="left" w:leader="none" w:pos="-720"/>
+          <w:tab w:val="left" w:leader="none" w:pos="0"/>
+        </w:tabs>
         <w:ind w:left="720" w:hanging="360"/>
         <w:jc w:val="both"/>
         <w:rPr>
@@ -637,7 +1365,7 @@
           <w:szCs w:val="22"/>
           <w:rtl w:val="0"/>
         </w:rPr>
-        <w:t xml:space="preserve">Designing and developing software utilizing industry-standard best practices</w:t>
+        <w:t xml:space="preserve">Development of innovative and efficient application solutions in order to meet client requirements</w:t>
       </w:r>
     </w:p>
     <w:p>
@@ -646,90 +1374,57 @@
           <w:ilvl w:val="0"/>
           <w:numId w:val="2"/>
         </w:numPr>
+        <w:tabs>
+          <w:tab w:val="left" w:leader="none" w:pos="-720"/>
+          <w:tab w:val="left" w:leader="none" w:pos="0"/>
+        </w:tabs>
         <w:ind w:left="720" w:hanging="360"/>
         <w:jc w:val="both"/>
         <w:rPr>
           <w:sz w:val="22"/>
           <w:szCs w:val="22"/>
-        </w:rPr>
-      </w:pPr>
-      <w:r>
-        <w:rPr>
-          <w:sz w:val="22"/>
-          <w:szCs w:val="22"/>
-          <w:rtl w:val="0"/>
-        </w:rPr>
-        <w:t xml:space="preserve">Leading small teams through SDLC including deployments of PWAs</w:t>
-      </w:r>
-    </w:p>
-    <w:p>
-      <w:pPr>
-        <w:numPr>
-          <w:ilvl w:val="0"/>
-          <w:numId w:val="2"/>
-        </w:numPr>
-        <w:ind w:left="720" w:hanging="360"/>
-        <w:jc w:val="both"/>
-        <w:rPr>
-          <w:sz w:val="22"/>
-          <w:szCs w:val="22"/>
-        </w:rPr>
-      </w:pPr>
-      <w:r>
-        <w:rPr>
-          <w:sz w:val="22"/>
-          <w:szCs w:val="22"/>
-          <w:rtl w:val="0"/>
-        </w:rPr>
-        <w:t xml:space="preserve">Maintaining and contributing to GitHub Repositories</w:t>
-      </w:r>
-    </w:p>
-    <w:p>
-      <w:pPr>
-        <w:numPr>
-          <w:ilvl w:val="0"/>
-          <w:numId w:val="2"/>
-        </w:numPr>
-        <w:ind w:left="720" w:hanging="360"/>
-        <w:jc w:val="both"/>
-        <w:rPr>
-          <w:sz w:val="22"/>
-          <w:szCs w:val="22"/>
-        </w:rPr>
-      </w:pPr>
-      <w:r>
-        <w:rPr>
-          <w:sz w:val="22"/>
-          <w:szCs w:val="22"/>
-          <w:rtl w:val="0"/>
-        </w:rPr>
-        <w:t xml:space="preserve">General understanding of C# and .NET Framework</w:t>
-      </w:r>
-      <w:r>
-        <w:rPr>
-          <w:rtl w:val="0"/>
-        </w:rPr>
-      </w:r>
-    </w:p>
-    <w:p>
-      <w:pPr>
-        <w:jc w:val="both"/>
-        <w:rPr>
-          <w:sz w:val="22"/>
-          <w:szCs w:val="22"/>
-        </w:rPr>
-      </w:pPr>
-      <w:r>
-        <w:rPr>
-          <w:rtl w:val="0"/>
-        </w:rPr>
-      </w:r>
-    </w:p>
-    <w:p>
-      <w:pPr>
-        <w:jc w:val="both"/>
-        <w:rPr>
-          <w:i w:val="1"/>
+          <w:u w:val="none"/>
+        </w:rPr>
+      </w:pPr>
+      <w:r>
+        <w:rPr>
+          <w:sz w:val="22"/>
+          <w:szCs w:val="22"/>
+          <w:rtl w:val="0"/>
+        </w:rPr>
+        <w:t xml:space="preserve">Staying current with the latest industry trends and technologies to drive innovation and business value</w:t>
+      </w:r>
+    </w:p>
+    <w:p>
+      <w:pPr>
+        <w:tabs>
+          <w:tab w:val="left" w:leader="none" w:pos="-720"/>
+          <w:tab w:val="left" w:leader="none" w:pos="0"/>
+        </w:tabs>
+        <w:ind w:left="0" w:firstLine="0"/>
+        <w:jc w:val="both"/>
+        <w:rPr>
+          <w:sz w:val="22"/>
+          <w:szCs w:val="22"/>
+        </w:rPr>
+      </w:pPr>
+      <w:r>
+        <w:rPr>
+          <w:rtl w:val="0"/>
+        </w:rPr>
+      </w:r>
+    </w:p>
+    <w:p>
+      <w:pPr>
+        <w:tabs>
+          <w:tab w:val="left" w:leader="none" w:pos="-720"/>
+          <w:tab w:val="left" w:leader="none" w:pos="0"/>
+        </w:tabs>
+        <w:ind w:left="0" w:firstLine="0"/>
+        <w:jc w:val="both"/>
+        <w:rPr>
+          <w:sz w:val="22"/>
+          <w:szCs w:val="22"/>
         </w:rPr>
       </w:pPr>
       <w:r>
@@ -757,7 +1452,7 @@
           <w:i w:val="1"/>
           <w:rtl w:val="0"/>
         </w:rPr>
-        <w:t xml:space="preserve">Relevant Work Experience</w:t>
+        <w:t xml:space="preserve">Other Work Experience</w:t>
       </w:r>
       <w:r>
         <w:rPr>
@@ -863,7 +1558,7 @@
           <w:tab w:val="left" w:leader="none" w:pos="-720"/>
           <w:tab w:val="left" w:leader="none" w:pos="0"/>
         </w:tabs>
-        <w:ind w:left="720"/>
+        <w:ind w:left="0" w:firstLine="0"/>
         <w:jc w:val="both"/>
         <w:rPr>
           <w:sz w:val="22"/>
@@ -882,20 +1577,20 @@
           <w:tab w:val="left" w:leader="none" w:pos="-720"/>
           <w:tab w:val="left" w:leader="none" w:pos="0"/>
         </w:tabs>
-        <w:ind w:left="720"/>
-        <w:jc w:val="both"/>
-        <w:rPr>
-          <w:sz w:val="22"/>
-          <w:szCs w:val="22"/>
-        </w:rPr>
-      </w:pPr>
-      <w:r>
-        <w:rPr>
-          <w:sz w:val="22"/>
-          <w:szCs w:val="22"/>
-          <w:rtl w:val="0"/>
-        </w:rPr>
-        <w:t xml:space="preserve">INDEPENDENT CONTRACTOR, Austin, TX</w:t>
+        <w:ind w:left="720" w:hanging="720"/>
+        <w:jc w:val="both"/>
+        <w:rPr>
+          <w:sz w:val="22"/>
+          <w:szCs w:val="22"/>
+        </w:rPr>
+      </w:pPr>
+      <w:r>
+        <w:rPr>
+          <w:sz w:val="22"/>
+          <w:szCs w:val="22"/>
+          <w:rtl w:val="0"/>
+        </w:rPr>
+        <w:t xml:space="preserve">AUSTIN ISD / HAYS CONSOLIDATED ISD – Austin, TX</w:t>
       </w:r>
     </w:p>
     <w:p>
@@ -904,7 +1599,7 @@
           <w:tab w:val="left" w:leader="none" w:pos="-720"/>
           <w:tab w:val="left" w:leader="none" w:pos="0"/>
         </w:tabs>
-        <w:ind w:left="720"/>
+        <w:ind w:left="720" w:hanging="720"/>
         <w:jc w:val="both"/>
         <w:rPr>
           <w:sz w:val="22"/>
@@ -918,272 +1613,6 @@
           <w:szCs w:val="22"/>
           <w:rtl w:val="0"/>
         </w:rPr>
-        <w:t xml:space="preserve">Freelance Software Developer, </w:t>
-      </w:r>
-      <w:r>
-        <w:rPr>
-          <w:sz w:val="22"/>
-          <w:szCs w:val="22"/>
-          <w:rtl w:val="0"/>
-        </w:rPr>
-        <w:t xml:space="preserve">2024 – Present</w:t>
-      </w:r>
-    </w:p>
-    <w:p>
-      <w:pPr>
-        <w:tabs>
-          <w:tab w:val="left" w:leader="none" w:pos="-720"/>
-          <w:tab w:val="left" w:leader="none" w:pos="0"/>
-        </w:tabs>
-        <w:jc w:val="both"/>
-        <w:rPr>
-          <w:sz w:val="22"/>
-          <w:szCs w:val="22"/>
-        </w:rPr>
-      </w:pPr>
-      <w:r>
-        <w:rPr>
-          <w:sz w:val="22"/>
-          <w:szCs w:val="22"/>
-          <w:rtl w:val="0"/>
-        </w:rPr>
-        <w:t xml:space="preserve">Software developer responsible for designing, building, and configuring applications to meet business requirements and platform design specifications. Strong experience in Object Oriented Design principles, applying software design patterns, working with stakeholders and end users to build solutions for </w:t>
-      </w:r>
-      <w:r>
-        <w:rPr>
-          <w:sz w:val="22"/>
-          <w:szCs w:val="22"/>
-          <w:rtl w:val="0"/>
-        </w:rPr>
-        <w:t xml:space="preserve">Non-profit</w:t>
-      </w:r>
-      <w:r>
-        <w:rPr>
-          <w:sz w:val="22"/>
-          <w:szCs w:val="22"/>
-          <w:rtl w:val="0"/>
-        </w:rPr>
-        <w:t xml:space="preserve"> and For-Profit Organizations. Developed Proof-of-Concept projects to validate new architectures and solutions for planning and refactoring existing code base.</w:t>
-      </w:r>
-    </w:p>
-    <w:p>
-      <w:pPr>
-        <w:tabs>
-          <w:tab w:val="left" w:leader="none" w:pos="-720"/>
-          <w:tab w:val="left" w:leader="none" w:pos="0"/>
-        </w:tabs>
-        <w:ind w:left="720"/>
-        <w:jc w:val="both"/>
-        <w:rPr>
-          <w:sz w:val="22"/>
-          <w:szCs w:val="22"/>
-        </w:rPr>
-      </w:pPr>
-      <w:r>
-        <w:rPr>
-          <w:b w:val="1"/>
-          <w:sz w:val="22"/>
-          <w:szCs w:val="22"/>
-          <w:rtl w:val="0"/>
-        </w:rPr>
-        <w:t xml:space="preserve">Responsibilities / experience include:</w:t>
-      </w:r>
-      <w:r>
-        <w:rPr>
-          <w:rtl w:val="0"/>
-        </w:rPr>
-      </w:r>
-    </w:p>
-    <w:p>
-      <w:pPr>
-        <w:numPr>
-          <w:ilvl w:val="0"/>
-          <w:numId w:val="1"/>
-        </w:numPr>
-        <w:ind w:left="720" w:hanging="360"/>
-        <w:jc w:val="both"/>
-        <w:rPr>
-          <w:sz w:val="22"/>
-          <w:szCs w:val="22"/>
-        </w:rPr>
-      </w:pPr>
-      <w:r>
-        <w:rPr>
-          <w:sz w:val="22"/>
-          <w:szCs w:val="22"/>
-          <w:rtl w:val="0"/>
-        </w:rPr>
-        <w:t xml:space="preserve">Leveraging cloud technologies (AWS and Azure)</w:t>
-      </w:r>
-    </w:p>
-    <w:p>
-      <w:pPr>
-        <w:numPr>
-          <w:ilvl w:val="0"/>
-          <w:numId w:val="1"/>
-        </w:numPr>
-        <w:tabs>
-          <w:tab w:val="left" w:leader="none" w:pos="-720"/>
-          <w:tab w:val="left" w:leader="none" w:pos="0"/>
-        </w:tabs>
-        <w:ind w:left="720" w:hanging="360"/>
-        <w:jc w:val="both"/>
-        <w:rPr>
-          <w:sz w:val="22"/>
-          <w:szCs w:val="22"/>
-        </w:rPr>
-      </w:pPr>
-      <w:r>
-        <w:rPr>
-          <w:sz w:val="22"/>
-          <w:szCs w:val="22"/>
-          <w:rtl w:val="0"/>
-        </w:rPr>
-        <w:t xml:space="preserve">Utilization of GitHub Actions for CI/CD and automation workflows</w:t>
-      </w:r>
-    </w:p>
-    <w:p>
-      <w:pPr>
-        <w:numPr>
-          <w:ilvl w:val="0"/>
-          <w:numId w:val="1"/>
-        </w:numPr>
-        <w:tabs>
-          <w:tab w:val="left" w:leader="none" w:pos="-720"/>
-          <w:tab w:val="left" w:leader="none" w:pos="0"/>
-        </w:tabs>
-        <w:ind w:left="720" w:hanging="360"/>
-        <w:jc w:val="both"/>
-        <w:rPr>
-          <w:sz w:val="22"/>
-          <w:szCs w:val="22"/>
-          <w:u w:val="none"/>
-        </w:rPr>
-      </w:pPr>
-      <w:r>
-        <w:rPr>
-          <w:sz w:val="22"/>
-          <w:szCs w:val="22"/>
-          <w:rtl w:val="0"/>
-        </w:rPr>
-        <w:t xml:space="preserve">Designing, developing, and maintaining new software products for robustness and scalability</w:t>
-      </w:r>
-    </w:p>
-    <w:p>
-      <w:pPr>
-        <w:numPr>
-          <w:ilvl w:val="0"/>
-          <w:numId w:val="1"/>
-        </w:numPr>
-        <w:tabs>
-          <w:tab w:val="left" w:leader="none" w:pos="-720"/>
-          <w:tab w:val="left" w:leader="none" w:pos="0"/>
-        </w:tabs>
-        <w:ind w:left="720" w:hanging="360"/>
-        <w:jc w:val="both"/>
-        <w:rPr>
-          <w:sz w:val="22"/>
-          <w:szCs w:val="22"/>
-          <w:u w:val="none"/>
-        </w:rPr>
-      </w:pPr>
-      <w:r>
-        <w:rPr>
-          <w:sz w:val="22"/>
-          <w:szCs w:val="22"/>
-          <w:rtl w:val="0"/>
-        </w:rPr>
-        <w:t xml:space="preserve">Development of innovative and efficient application solutions in order to meet client requirements</w:t>
-      </w:r>
-    </w:p>
-    <w:p>
-      <w:pPr>
-        <w:numPr>
-          <w:ilvl w:val="0"/>
-          <w:numId w:val="1"/>
-        </w:numPr>
-        <w:tabs>
-          <w:tab w:val="left" w:leader="none" w:pos="-720"/>
-          <w:tab w:val="left" w:leader="none" w:pos="0"/>
-        </w:tabs>
-        <w:ind w:left="720" w:hanging="360"/>
-        <w:jc w:val="both"/>
-        <w:rPr>
-          <w:sz w:val="22"/>
-          <w:szCs w:val="22"/>
-          <w:u w:val="none"/>
-        </w:rPr>
-      </w:pPr>
-      <w:r>
-        <w:rPr>
-          <w:sz w:val="22"/>
-          <w:szCs w:val="22"/>
-          <w:rtl w:val="0"/>
-        </w:rPr>
-        <w:t xml:space="preserve">Staying current with the latest industry trends and technologies to drive innovation and business value</w:t>
-      </w:r>
-    </w:p>
-    <w:p>
-      <w:pPr>
-        <w:tabs>
-          <w:tab w:val="left" w:leader="none" w:pos="-720"/>
-          <w:tab w:val="left" w:leader="none" w:pos="0"/>
-        </w:tabs>
-        <w:ind w:left="0" w:firstLine="0"/>
-        <w:jc w:val="both"/>
-        <w:rPr>
-          <w:sz w:val="22"/>
-          <w:szCs w:val="22"/>
-        </w:rPr>
-      </w:pPr>
-      <w:r>
-        <w:rPr>
-          <w:rtl w:val="0"/>
-        </w:rPr>
-      </w:r>
-    </w:p>
-    <w:p>
-      <w:pPr>
-        <w:tabs>
-          <w:tab w:val="left" w:leader="none" w:pos="-720"/>
-          <w:tab w:val="left" w:leader="none" w:pos="0"/>
-        </w:tabs>
-        <w:ind w:left="720" w:hanging="720"/>
-        <w:jc w:val="both"/>
-        <w:rPr>
-          <w:sz w:val="22"/>
-          <w:szCs w:val="22"/>
-        </w:rPr>
-      </w:pPr>
-      <w:r>
-        <w:rPr>
-          <w:sz w:val="22"/>
-          <w:szCs w:val="22"/>
-          <w:rtl w:val="0"/>
-        </w:rPr>
-        <w:t xml:space="preserve">AUSTIN ISD / HAYS CONSOLIDATED ISD – Austin, TX</w:t>
-      </w:r>
-    </w:p>
-    <w:p>
-      <w:pPr>
-        <w:tabs>
-          <w:tab w:val="left" w:leader="none" w:pos="-720"/>
-          <w:tab w:val="left" w:leader="none" w:pos="0"/>
-        </w:tabs>
-        <w:ind w:left="720" w:hanging="720"/>
-        <w:jc w:val="both"/>
-        <w:rPr>
-          <w:sz w:val="22"/>
-          <w:szCs w:val="22"/>
-        </w:rPr>
-      </w:pPr>
-      <w:r>
-        <w:rPr>
-          <w:b w:val="1"/>
-          <w:sz w:val="22"/>
-          <w:szCs w:val="22"/>
-          <w:rtl w:val="0"/>
-        </w:rPr>
         <w:t xml:space="preserve">Secondary Instructor, </w:t>
       </w:r>
       <w:r>
@@ -1192,7 +1621,7 @@
           <w:szCs w:val="22"/>
           <w:rtl w:val="0"/>
         </w:rPr>
-        <w:t xml:space="preserve">2020 – Present</w:t>
+        <w:t xml:space="preserve">2020 – 2025</w:t>
       </w:r>
     </w:p>
     <w:p>
@@ -1261,7 +1690,7 @@
         <w:widowControl w:val="1"/>
         <w:numPr>
           <w:ilvl w:val="0"/>
-          <w:numId w:val="1"/>
+          <w:numId w:val="2"/>
         </w:numPr>
         <w:pBdr>
           <w:top w:space="0" w:sz="0" w:val="nil"/>
@@ -1305,7 +1734,7 @@
       <w:pPr>
         <w:numPr>
           <w:ilvl w:val="0"/>
-          <w:numId w:val="1"/>
+          <w:numId w:val="2"/>
         </w:numPr>
         <w:tabs>
           <w:tab w:val="left" w:leader="none" w:pos="-720"/>
@@ -1331,7 +1760,7 @@
       <w:pPr>
         <w:numPr>
           <w:ilvl w:val="0"/>
-          <w:numId w:val="1"/>
+          <w:numId w:val="2"/>
         </w:numPr>
         <w:tabs>
           <w:tab w:val="left" w:leader="none" w:pos="-720"/>
@@ -1361,7 +1790,7 @@
         <w:widowControl w:val="1"/>
         <w:numPr>
           <w:ilvl w:val="0"/>
-          <w:numId w:val="1"/>
+          <w:numId w:val="2"/>
         </w:numPr>
         <w:pBdr>
           <w:top w:space="0" w:sz="0" w:val="nil"/>
@@ -1414,7 +1843,7 @@
         <w:widowControl w:val="1"/>
         <w:numPr>
           <w:ilvl w:val="0"/>
-          <w:numId w:val="1"/>
+          <w:numId w:val="2"/>
         </w:numPr>
         <w:pBdr>
           <w:top w:space="0" w:sz="0" w:val="nil"/>
@@ -1536,7 +1965,7 @@
                 <wp:extent cx="7296150" cy="12700"/>
                 <wp:effectExtent b="0" l="0" r="0" t="0"/>
                 <wp:wrapNone/>
-                <wp:docPr id="11" name=""/>
+                <wp:docPr id="12" name=""/>
                 <a:graphic>
                   <a:graphicData uri="http://schemas.microsoft.com/office/word/2010/wordprocessingShape">
                     <wps:wsp>
@@ -1582,12 +2011,12 @@
                 <wp:extent cx="7296150" cy="12700"/>
                 <wp:effectExtent b="0" l="0" r="0" t="0"/>
                 <wp:wrapNone/>
-                <wp:docPr id="11" name="image3.png"/>
+                <wp:docPr id="12" name="image4.png"/>
                 <a:graphic>
                   <a:graphicData uri="http://schemas.openxmlformats.org/drawingml/2006/picture">
                     <pic:pic>
                       <pic:nvPicPr>
-                        <pic:cNvPr id="0" name="image3.png"/>
+                        <pic:cNvPr id="0" name="image4.png"/>
                         <pic:cNvPicPr preferRelativeResize="0"/>
                       </pic:nvPicPr>
                       <pic:blipFill>
@@ -1715,26 +2144,6 @@
       <w:pPr>
         <w:tabs>
           <w:tab w:val="left" w:leader="none" w:pos="-720"/>
-        </w:tabs>
-        <w:ind w:left="0" w:firstLine="0"/>
-        <w:rPr>
-          <w:sz w:val="22"/>
-          <w:szCs w:val="22"/>
-        </w:rPr>
-      </w:pPr>
-      <w:r>
-        <w:rPr>
-          <w:sz w:val="22"/>
-          <w:szCs w:val="22"/>
-          <w:rtl w:val="0"/>
-        </w:rPr>
-        <w:t xml:space="preserve">DVF-C03: AWS Certified Developer – Associate (Expected completion date: May 2025)</w:t>
-      </w:r>
-    </w:p>
-    <w:p>
-      <w:pPr>
-        <w:tabs>
-          <w:tab w:val="left" w:leader="none" w:pos="-720"/>
           <w:tab w:val="left" w:leader="none" w:pos="0"/>
         </w:tabs>
         <w:rPr>
@@ -1789,7 +2198,7 @@
                 <wp:extent cx="7296150" cy="12700"/>
                 <wp:effectExtent b="0" l="0" r="0" t="0"/>
                 <wp:wrapNone/>
-                <wp:docPr id="13" name=""/>
+                <wp:docPr id="14" name=""/>
                 <a:graphic>
                   <a:graphicData uri="http://schemas.microsoft.com/office/word/2010/wordprocessingShape">
                     <wps:wsp>
@@ -1835,12 +2244,12 @@
                 <wp:extent cx="7296150" cy="12700"/>
                 <wp:effectExtent b="0" l="0" r="0" t="0"/>
                 <wp:wrapNone/>
-                <wp:docPr id="13" name="image5.png"/>
+                <wp:docPr id="14" name="image6.png"/>
                 <a:graphic>
                   <a:graphicData uri="http://schemas.openxmlformats.org/drawingml/2006/picture">
                     <pic:pic>
                       <pic:nvPicPr>
-                        <pic:cNvPr id="0" name="image5.png"/>
+                        <pic:cNvPr id="0" name="image6.png"/>
                         <pic:cNvPicPr preferRelativeResize="0"/>
                       </pic:nvPicPr>
                       <pic:blipFill>
@@ -2071,6 +2480,116 @@
         <w:ind w:left="720" w:hanging="360"/>
       </w:pPr>
       <w:rPr>
+        <w:u w:val="none"/>
+      </w:rPr>
+    </w:lvl>
+    <w:lvl w:ilvl="1">
+      <w:start w:val="1"/>
+      <w:numFmt w:val="bullet"/>
+      <w:lvlText w:val="○"/>
+      <w:lvlJc w:val="left"/>
+      <w:pPr>
+        <w:ind w:left="1440" w:hanging="360"/>
+      </w:pPr>
+      <w:rPr>
+        <w:u w:val="none"/>
+      </w:rPr>
+    </w:lvl>
+    <w:lvl w:ilvl="2">
+      <w:start w:val="1"/>
+      <w:numFmt w:val="bullet"/>
+      <w:lvlText w:val="■"/>
+      <w:lvlJc w:val="left"/>
+      <w:pPr>
+        <w:ind w:left="2160" w:hanging="360"/>
+      </w:pPr>
+      <w:rPr>
+        <w:u w:val="none"/>
+      </w:rPr>
+    </w:lvl>
+    <w:lvl w:ilvl="3">
+      <w:start w:val="1"/>
+      <w:numFmt w:val="bullet"/>
+      <w:lvlText w:val="●"/>
+      <w:lvlJc w:val="left"/>
+      <w:pPr>
+        <w:ind w:left="2880" w:hanging="360"/>
+      </w:pPr>
+      <w:rPr>
+        <w:u w:val="none"/>
+      </w:rPr>
+    </w:lvl>
+    <w:lvl w:ilvl="4">
+      <w:start w:val="1"/>
+      <w:numFmt w:val="bullet"/>
+      <w:lvlText w:val="○"/>
+      <w:lvlJc w:val="left"/>
+      <w:pPr>
+        <w:ind w:left="3600" w:hanging="360"/>
+      </w:pPr>
+      <w:rPr>
+        <w:u w:val="none"/>
+      </w:rPr>
+    </w:lvl>
+    <w:lvl w:ilvl="5">
+      <w:start w:val="1"/>
+      <w:numFmt w:val="bullet"/>
+      <w:lvlText w:val="■"/>
+      <w:lvlJc w:val="left"/>
+      <w:pPr>
+        <w:ind w:left="4320" w:hanging="360"/>
+      </w:pPr>
+      <w:rPr>
+        <w:u w:val="none"/>
+      </w:rPr>
+    </w:lvl>
+    <w:lvl w:ilvl="6">
+      <w:start w:val="1"/>
+      <w:numFmt w:val="bullet"/>
+      <w:lvlText w:val="●"/>
+      <w:lvlJc w:val="left"/>
+      <w:pPr>
+        <w:ind w:left="5040" w:hanging="360"/>
+      </w:pPr>
+      <w:rPr>
+        <w:u w:val="none"/>
+      </w:rPr>
+    </w:lvl>
+    <w:lvl w:ilvl="7">
+      <w:start w:val="1"/>
+      <w:numFmt w:val="bullet"/>
+      <w:lvlText w:val="○"/>
+      <w:lvlJc w:val="left"/>
+      <w:pPr>
+        <w:ind w:left="5760" w:hanging="360"/>
+      </w:pPr>
+      <w:rPr>
+        <w:u w:val="none"/>
+      </w:rPr>
+    </w:lvl>
+    <w:lvl w:ilvl="8">
+      <w:start w:val="1"/>
+      <w:numFmt w:val="bullet"/>
+      <w:lvlText w:val="■"/>
+      <w:lvlJc w:val="left"/>
+      <w:pPr>
+        <w:ind w:left="6480" w:hanging="360"/>
+      </w:pPr>
+      <w:rPr>
+        <w:u w:val="none"/>
+      </w:rPr>
+    </w:lvl>
+  </w:abstractNum>
+  <w:abstractNum w:abstractNumId="2">
+    <w:lvl w:ilvl="0">
+      <w:start w:val="1"/>
+      <w:numFmt w:val="bullet"/>
+      <w:lvlText w:val="●"/>
+      <w:lvlJc w:val="left"/>
+      <w:pPr>
+        <w:ind w:left="720" w:hanging="360"/>
+      </w:pPr>
+      <w:rPr>
         <w:rFonts w:ascii="Noto Sans Symbols" w:cs="Noto Sans Symbols" w:eastAsia="Noto Sans Symbols" w:hAnsi="Noto Sans Symbols"/>
       </w:rPr>
     </w:lvl>
@@ -2171,7 +2690,7 @@
       </w:rPr>
     </w:lvl>
   </w:abstractNum>
-  <w:abstractNum w:abstractNumId="2">
+  <w:abstractNum w:abstractNumId="3">
     <w:lvl w:ilvl="0">
       <w:start w:val="1"/>
       <w:numFmt w:val="bullet"/>
@@ -2286,6 +2805,9 @@
   </w:num>
   <w:num w:numId="2">
     <w:abstractNumId w:val="2"/>
+  </w:num>
+  <w:num w:numId="3">
+    <w:abstractNumId w:val="3"/>
   </w:num>
 </w:numbering>
 </file>
@@ -2308,7 +2830,7 @@
     <w:name w:val="normal"/>
   </w:style>
   <w:style w:type="table" w:styleId="TableNormal" w:default="1">
-    <w:name w:val="Table Normal"/>
+    <w:name w:val="TableNormal"/>
   </w:style>
   <w:style w:type="paragraph" w:styleId="Heading1">
     <w:name w:val="heading 1"/>

</xml_diff>